<commit_message>
add max limitation to pcp under climo
</commit_message>
<xml_diff>
--- a/GMET method flow.docx
+++ b/GMET method flow.docx
@@ -5925,7 +5925,16 @@
         <w:t>，做</w:t>
       </w:r>
       <w:r>
-        <w:t>power transformation</w:t>
+        <w:rPr>
+          <w:rFonts w:hint="eastAsia"/>
+        </w:rPr>
+        <w:t>box</w:t>
+      </w:r>
+      <w:r>
+        <w:t xml:space="preserve">-cox </w:t>
+      </w:r>
+      <w:r>
+        <w:t>transformation</w:t>
       </w:r>
       <w:r>
         <w:rPr>
@@ -5940,13 +5949,30 @@
         <w:rPr>
           <w:rFonts w:hint="eastAsia"/>
         </w:rPr>
-        <w:t>。 y</w:t>
-      </w:r>
-      <w:r>
+        <w:t xml:space="preserve">。 </w:t>
+      </w:r>
+      <w:r>
+        <w:rPr>
+          <w:rFonts w:hint="eastAsia"/>
+        </w:rPr>
+        <w:t>以前是</w:t>
+      </w:r>
+      <w:r>
+        <w:rPr>
+          <w:rFonts w:hint="eastAsia"/>
+          <w:highlight w:val="yellow"/>
+        </w:rPr>
+        <w:t>y</w:t>
+      </w:r>
+      <w:r>
+        <w:rPr>
+          <w:highlight w:val="yellow"/>
+        </w:rPr>
         <w:t xml:space="preserve"> = y</w:t>
       </w:r>
       <w:r>
         <w:rPr>
+          <w:highlight w:val="yellow"/>
           <w:vertAlign w:val="superscript"/>
         </w:rPr>
         <w:t>1</w:t>
@@ -5954,18 +5980,62 @@
       <w:r>
         <w:rPr>
           <w:rFonts w:hint="eastAsia"/>
+          <w:highlight w:val="yellow"/>
           <w:vertAlign w:val="superscript"/>
         </w:rPr>
         <w:t>/</w:t>
       </w:r>
       <w:r>
         <w:rPr>
+          <w:highlight w:val="yellow"/>
           <w:vertAlign w:val="superscript"/>
         </w:rPr>
         <w:t>4</w:t>
       </w:r>
       <w:r>
-        <w:t>.</w:t>
+        <w:rPr>
+          <w:rFonts w:hint="eastAsia"/>
+        </w:rPr>
+        <w:t>，现在是b</w:t>
+      </w:r>
+      <w:r>
+        <w:t>ox-cox</w:t>
+      </w:r>
+      <w:r>
+        <w:rPr>
+          <w:rFonts w:hint="eastAsia"/>
+        </w:rPr>
+        <w:t>转换了</w:t>
+      </w:r>
+      <w:r>
+        <w:rPr>
+          <w:rFonts w:hint="eastAsia"/>
+        </w:rPr>
+        <w:t>,</w:t>
+      </w:r>
+      <w:r>
+        <w:t xml:space="preserve"> </w:t>
+      </w:r>
+      <w:r>
+        <w:t>texp=4</w:t>
+      </w:r>
+      <w:r>
+        <w:rPr>
+          <w:rFonts w:hint="eastAsia"/>
+        </w:rPr>
+        <w:t>。I</w:t>
+      </w:r>
+      <w:r>
+        <w:t>f y&gt;0, y= (y ** (1/texp) – 1) / (1/texp)</w:t>
+      </w:r>
+      <w:r>
+        <w:t xml:space="preserve">; </w:t>
+      </w:r>
+      <w:r>
+        <w:t xml:space="preserve">  </w:t>
+      </w:r>
+      <w:r>
+        <w:t>If y=0, y=-3</w:t>
       </w:r>
     </w:p>
     <w:p>
@@ -6737,9 +6807,6 @@
     <w:p>
       <w:pPr>
         <w:ind w:left="420"/>
-        <w:rPr>
-          <w:rFonts w:hint="eastAsia"/>
-        </w:rPr>
       </w:pPr>
       <w:r>
         <w:rPr>
@@ -6933,6 +7000,7 @@
     <w:p/>
     <w:p>
       <w:r>
+        <w:lastRenderedPageBreak/>
         <w:tab/>
         <w:t>5.3</w:t>
       </w:r>
@@ -6957,7 +7025,6 @@
         <w:pStyle w:val="Heading2"/>
       </w:pPr>
       <w:r>
-        <w:lastRenderedPageBreak/>
         <w:t>T</w:t>
       </w:r>
       <w:r>
@@ -7043,6 +7110,220 @@
           <w:b/>
         </w:rPr>
         <w:t>所以执行顺序是daily、climo、anom</w:t>
+      </w:r>
+      <w:r>
+        <w:rPr>
+          <w:rFonts w:hint="eastAsia"/>
+          <w:b/>
+        </w:rPr>
+        <w:t>（daily不是必须的）</w:t>
+      </w:r>
+    </w:p>
+    <w:p>
+      <w:pPr>
+        <w:ind w:firstLine="420"/>
+        <w:rPr>
+          <w:b/>
+        </w:rPr>
+      </w:pPr>
+      <w:r>
+        <w:rPr>
+          <w:rFonts w:hint="eastAsia"/>
+          <w:b/>
+        </w:rPr>
+        <w:t>问题：regression部分有可能会产生比所有站点观测降水都大得多的降水，比如2</w:t>
+      </w:r>
+      <w:r>
+        <w:rPr>
+          <w:b/>
+        </w:rPr>
+        <w:t>01801</w:t>
+      </w:r>
+      <w:r>
+        <w:rPr>
+          <w:rFonts w:hint="eastAsia"/>
+          <w:b/>
+        </w:rPr>
+        <w:t>在reg</w:t>
+      </w:r>
+      <w:r>
+        <w:rPr>
+          <w:b/>
+        </w:rPr>
+        <w:t>7</w:t>
+      </w:r>
+      <w:r>
+        <w:rPr>
+          <w:rFonts w:hint="eastAsia"/>
+          <w:b/>
+        </w:rPr>
+        <w:t>，</w:t>
+      </w:r>
+      <w:r>
+        <w:rPr>
+          <w:rFonts w:hint="eastAsia"/>
+          <w:b/>
+        </w:rPr>
+        <w:t>使用slope回归得到的最大降水是2</w:t>
+      </w:r>
+      <w:r>
+        <w:rPr>
+          <w:b/>
+        </w:rPr>
+        <w:t>7.8</w:t>
+      </w:r>
+      <w:r>
+        <w:rPr>
+          <w:rFonts w:hint="eastAsia"/>
+          <w:b/>
+        </w:rPr>
+        <w:t>（box</w:t>
+      </w:r>
+      <w:r>
+        <w:rPr>
+          <w:b/>
+        </w:rPr>
+        <w:t>-co</w:t>
+      </w:r>
+      <w:r>
+        <w:rPr>
+          <w:rFonts w:hint="eastAsia"/>
+          <w:b/>
+        </w:rPr>
+        <w:t>x转换）：</w:t>
+      </w:r>
+      <w:r>
+        <w:rPr>
+          <w:b/>
+        </w:rPr>
+        <w:t xml:space="preserve">~4000 </w:t>
+      </w:r>
+      <w:r>
+        <w:rPr>
+          <w:rFonts w:hint="eastAsia"/>
+          <w:b/>
+        </w:rPr>
+        <w:t>m</w:t>
+      </w:r>
+      <w:r>
+        <w:rPr>
+          <w:b/>
+        </w:rPr>
+        <w:t>m</w:t>
+      </w:r>
+      <w:r>
+        <w:rPr>
+          <w:rFonts w:hint="eastAsia"/>
+          <w:b/>
+        </w:rPr>
+        <w:t>/</w:t>
+      </w:r>
+      <w:r>
+        <w:rPr>
+          <w:b/>
+        </w:rPr>
+        <w:t>day</w:t>
+      </w:r>
+      <w:r>
+        <w:rPr>
+          <w:rFonts w:hint="eastAsia"/>
+          <w:b/>
+        </w:rPr>
+        <w:t>，而不使用slope</w:t>
+      </w:r>
+      <w:r>
+        <w:rPr>
+          <w:rFonts w:hint="eastAsia"/>
+          <w:b/>
+        </w:rPr>
+        <w:t>（即slope全部设置为0）</w:t>
+      </w:r>
+      <w:bookmarkStart w:id="0" w:name="_GoBack"/>
+      <w:bookmarkEnd w:id="0"/>
+      <w:r>
+        <w:rPr>
+          <w:rFonts w:hint="eastAsia"/>
+          <w:b/>
+        </w:rPr>
+        <w:t>回归得到的最大是1</w:t>
+      </w:r>
+      <w:r>
+        <w:rPr>
+          <w:b/>
+        </w:rPr>
+        <w:t>4.74</w:t>
+      </w:r>
+      <w:r>
+        <w:rPr>
+          <w:rFonts w:hint="eastAsia"/>
+          <w:b/>
+        </w:rPr>
+        <w:t>：4</w:t>
+      </w:r>
+      <w:r>
+        <w:rPr>
+          <w:b/>
+        </w:rPr>
+        <w:t xml:space="preserve">82 </w:t>
+      </w:r>
+      <w:r>
+        <w:rPr>
+          <w:rFonts w:hint="eastAsia"/>
+          <w:b/>
+        </w:rPr>
+        <w:t>mm</w:t>
+      </w:r>
+      <w:r>
+        <w:rPr>
+          <w:b/>
+        </w:rPr>
+        <w:t>/day</w:t>
+      </w:r>
+      <w:r>
+        <w:rPr>
+          <w:rFonts w:hint="eastAsia"/>
+          <w:b/>
+        </w:rPr>
+        <w:t>，站点观测的最大ymax是4</w:t>
+      </w:r>
+      <w:r>
+        <w:rPr>
+          <w:b/>
+        </w:rPr>
+        <w:t>.5</w:t>
+      </w:r>
+      <w:r>
+        <w:rPr>
+          <w:rFonts w:hint="eastAsia"/>
+          <w:b/>
+        </w:rPr>
+        <w:t>：2</w:t>
+      </w:r>
+      <w:r>
+        <w:rPr>
+          <w:b/>
+        </w:rPr>
+        <w:t xml:space="preserve">0 </w:t>
+      </w:r>
+      <w:r>
+        <w:rPr>
+          <w:rFonts w:hint="eastAsia"/>
+          <w:b/>
+        </w:rPr>
+        <w:t>mm</w:t>
+      </w:r>
+      <w:r>
+        <w:rPr>
+          <w:b/>
+        </w:rPr>
+        <w:t>/</w:t>
+      </w:r>
+      <w:r>
+        <w:rPr>
+          <w:rFonts w:hint="eastAsia"/>
+          <w:b/>
+        </w:rPr>
+        <w:t>day，这说明regression这个地方确实有不合理的地方，至少应该加一个最大值限制</w:t>
       </w:r>
     </w:p>
     <w:p>
@@ -7199,6 +7480,21 @@
         <w:rPr>
           <w:rFonts w:hint="eastAsia"/>
         </w:rPr>
+        <w:t>（这个是box</w:t>
+      </w:r>
+      <w:r>
+        <w:t>-cox</w:t>
+      </w:r>
+      <w:r>
+        <w:rPr>
+          <w:rFonts w:hint="eastAsia"/>
+        </w:rPr>
+        <w:t>转换后的降水）</w:t>
+      </w:r>
+      <w:r>
+        <w:rPr>
+          <w:rFonts w:hint="eastAsia"/>
+        </w:rPr>
         <w:t>，</w:t>
       </w:r>
       <w:r>
@@ -7214,29 +7510,7 @@
         <w:rPr>
           <w:rFonts w:hint="eastAsia"/>
         </w:rPr>
-        <w:t>x大于5，则赋值为5（5</w:t>
-      </w:r>
-      <w:r>
-        <w:t>^4 =625 mm/day</w:t>
-      </w:r>
-      <w:r>
-        <w:rPr>
-          <w:rFonts w:hint="eastAsia"/>
-        </w:rPr>
-        <w:t>），</w:t>
-      </w:r>
-      <w:r>
-        <w:rPr>
-          <w:rFonts w:hint="eastAsia"/>
-          <w:b/>
-        </w:rPr>
-        <w:t>但是这个数值是可能会发生的</w:t>
-      </w:r>
-      <w:r>
-        <w:rPr>
-          <w:rFonts w:hint="eastAsia"/>
-        </w:rPr>
-        <w:t>。</w:t>
+        <w:t>x大于5，则赋值为5。</w:t>
       </w:r>
     </w:p>
     <w:p>
@@ -8298,9 +8572,6 @@
           <w:numId w:val="16"/>
         </w:numPr>
         <w:ind w:firstLineChars="0"/>
-        <w:rPr>
-          <w:rFonts w:hint="eastAsia"/>
-        </w:rPr>
       </w:pPr>
       <w:r>
         <w:rPr>
@@ -10606,14 +10877,31 @@
         <w:rPr>
           <w:rFonts w:hint="eastAsia"/>
         </w:rPr>
-        <w:t>就是转化回去的降水，</w:t>
-      </w:r>
-      <w:r>
-        <w:rPr>
-          <w:rFonts w:hint="eastAsia"/>
-          <w:highlight w:val="yellow"/>
-        </w:rPr>
-        <w:t>这一步括号里面是干啥的，搞不懂？</w:t>
+        <w:t>就是转化回去的降水</w:t>
+      </w:r>
+      <w:r>
+        <w:rPr>
+          <w:rFonts w:hint="eastAsia"/>
+        </w:rPr>
+        <w:t>，这是reverse</w:t>
+      </w:r>
+      <w:r>
+        <w:t xml:space="preserve"> </w:t>
+      </w:r>
+      <w:r>
+        <w:rPr>
+          <w:rFonts w:hint="eastAsia"/>
+        </w:rPr>
+        <w:t>box</w:t>
+      </w:r>
+      <w:r>
+        <w:t>-cox</w:t>
+      </w:r>
+      <w:r>
+        <w:rPr>
+          <w:rFonts w:hint="eastAsia"/>
+        </w:rPr>
+        <w:t xml:space="preserve"> transformation</w:t>
       </w:r>
     </w:p>
     <w:p>
@@ -10638,14 +10926,52 @@
         <w:rPr>
           <w:rFonts w:hint="eastAsia"/>
         </w:rPr>
-        <w:t>。这个公式也是很奇怪，</w:t>
-      </w:r>
-      <w:r>
-        <w:rPr>
-          <w:rFonts w:hint="eastAsia"/>
-          <w:highlight w:val="yellow"/>
-        </w:rPr>
-        <w:t>纯粹经验？</w:t>
+        <w:t>。</w:t>
+      </w:r>
+      <w:r>
+        <w:rPr>
+          <w:rFonts w:hint="eastAsia"/>
+        </w:rPr>
+        <w:t>因为</w:t>
+      </w:r>
+      <w:r>
+        <w:t>obs_max_pcp</w:t>
+      </w:r>
+      <w:r>
+        <w:rPr>
+          <w:rFonts w:hint="eastAsia"/>
+        </w:rPr>
+        <w:t>最大为5，这个obs</w:t>
+      </w:r>
+      <w:r>
+        <w:t>_max</w:t>
+      </w:r>
+      <w:r>
+        <w:rPr>
+          <w:rFonts w:hint="eastAsia"/>
+        </w:rPr>
+        <w:t>最大不超过2</w:t>
+      </w:r>
+      <w:r>
+        <w:t>8</w:t>
+      </w:r>
+      <w:r>
+        <w:rPr>
+          <w:rFonts w:hint="eastAsia"/>
+        </w:rPr>
+        <w:t>，</w:t>
+      </w:r>
+      <w:r>
+        <w:rPr>
+          <w:rFonts w:hint="eastAsia"/>
+        </w:rPr>
+        <w:t>似乎</w:t>
+      </w:r>
+      <w:r>
+        <w:rPr>
+          <w:rFonts w:hint="eastAsia"/>
+        </w:rPr>
+        <w:t>是不对的</w:t>
       </w:r>
     </w:p>
     <w:p>
@@ -10880,6 +11206,33 @@
         </w:rPr>
         <w:t>然后又是一个最大降水限制，通过一些看似经验性的公式得到</w:t>
       </w:r>
+      <w:r>
+        <w:rPr>
+          <w:rFonts w:hint="eastAsia"/>
+        </w:rPr>
+        <w:t>，</w:t>
+      </w:r>
+      <w:r>
+        <w:rPr>
+          <w:rFonts w:hint="eastAsia"/>
+        </w:rPr>
+        <w:t>跟daily的公式相似，但是</w:t>
+      </w:r>
+      <w:r>
+        <w:rPr>
+          <w:rFonts w:hint="eastAsia"/>
+        </w:rPr>
+        <w:t>daily</w:t>
+      </w:r>
+      <w:r>
+        <w:t>_anom</w:t>
+      </w:r>
+      <w:r>
+        <w:rPr>
+          <w:rFonts w:hint="eastAsia"/>
+        </w:rPr>
+        <w:t>计算的是ratio，最后乘以了climo的降水，所以是合理的</w:t>
+      </w:r>
     </w:p>
     <w:p>
       <w:pPr>
@@ -11126,6 +11479,7 @@
           <w:rFonts w:hint="eastAsia"/>
           <w:b/>
         </w:rPr>
+        <w:lastRenderedPageBreak/>
         <w:t>time</w:t>
       </w:r>
       <w:r>
@@ -11212,14 +11566,7 @@
         <w:rPr>
           <w:rFonts w:hint="eastAsia"/>
         </w:rPr>
-        <w:t>是第五步</w:t>
-      </w:r>
-      <w:r>
-        <w:rPr>
-          <w:rFonts w:hint="eastAsia"/>
-        </w:rPr>
-        <w:lastRenderedPageBreak/>
-        <w:t>中regression得到的（o</w:t>
+        <w:t>是第五步中regression得到的（o</w:t>
       </w:r>
       <w:r>
         <w:t>ne-leave-out cross validation）</w:t>
@@ -11242,8 +11589,6 @@
       <w:r>
         <w:t>monthly</w:t>
       </w:r>
-      <w:bookmarkStart w:id="0" w:name="_GoBack"/>
-      <w:bookmarkEnd w:id="0"/>
       <w:r>
         <w:rPr>
           <w:rFonts w:hint="eastAsia"/>
@@ -11835,7 +12180,7 @@
         <w:ind w:left="360" w:firstLineChars="0" w:firstLine="0"/>
         <w:jc w:val="left"/>
       </w:pPr>
-      <w:hyperlink r:id="rId36" w:history="1">
+      <w:hyperlink r:id="rId36" w:anchor="L523-L531" w:history="1">
         <w:r>
           <w:rPr>
             <w:rStyle w:val="Hyperlink"/>
@@ -11859,6 +12204,7 @@
         <w:ind w:firstLineChars="0"/>
       </w:pPr>
       <w:r>
+        <w:lastRenderedPageBreak/>
         <w:t xml:space="preserve">In generate_ensembles.f90, </w:t>
       </w:r>
       <w:r>
@@ -11893,7 +12239,7 @@
         <w:ind w:left="360" w:firstLineChars="0" w:firstLine="0"/>
         <w:jc w:val="left"/>
       </w:pPr>
-      <w:hyperlink r:id="rId37" w:history="1">
+      <w:hyperlink r:id="rId37" w:anchor="L371-L373" w:history="1">
         <w:r>
           <w:rPr>
             <w:rStyle w:val="Hyperlink"/>

</xml_diff>